<commit_message>
tableau candidatures v1 (sans message de réponse)
</commit_message>
<xml_diff>
--- a/Rapport_Projet_Web.docx
+++ b/Rapport_Projet_Web.docx
@@ -6,6 +6,7 @@
       <w:pPr>
         <w:pStyle w:val="Titre1"/>
       </w:pPr>
+      <w:bookmarkStart w:id="0" w:name="_GoBack"/>
       <w:r>
         <w:t>Rapport</w:t>
       </w:r>
@@ -19,10 +20,7 @@
         <w:t>1 Présentation du site</w:t>
       </w:r>
     </w:p>
-    <w:p>
-      <w:bookmarkStart w:id="0" w:name="_GoBack"/>
-      <w:bookmarkEnd w:id="0"/>
-    </w:p>
+    <w:p/>
     <w:p>
       <w:pPr>
         <w:pStyle w:val="Titre2"/>
@@ -165,48 +163,843 @@
       <w:r>
         <w:tab/>
       </w:r>
-      <w:r>
-        <w:t>Description des taches réaliser </w:t>
-      </w:r>
-      <w:r>
-        <w:t xml:space="preserve">(pages et </w:t>
-      </w:r>
-      <w:r>
-        <w:t>fonctionnalité</w:t>
-      </w:r>
-      <w:r>
+    </w:p>
+    <w:p>
+      <w:pPr>
+        <w:pStyle w:val="Paragraphedeliste"/>
+        <w:ind w:left="383"/>
+      </w:pPr>
+      <w:r>
+        <w:t>Ma partie était de réaliser les pages suivantes :</w:t>
+      </w:r>
+    </w:p>
+    <w:p>
+      <w:pPr>
+        <w:pStyle w:val="Paragraphedeliste"/>
+        <w:numPr>
+          <w:ilvl w:val="0"/>
+          <w:numId w:val="2"/>
+        </w:numPr>
+      </w:pPr>
+      <w:r>
+        <w:t>Une page servant à créer des questionnaires, comportant plusieurs questions.</w:t>
+      </w:r>
+    </w:p>
+    <w:p>
+      <w:pPr>
+        <w:pStyle w:val="Paragraphedeliste"/>
+        <w:numPr>
+          <w:ilvl w:val="0"/>
+          <w:numId w:val="2"/>
+        </w:numPr>
+      </w:pPr>
+      <w:r>
+        <w:t>Une page pour répondre à ces questionnaires</w:t>
+      </w:r>
+    </w:p>
+    <w:p>
+      <w:pPr>
+        <w:pStyle w:val="Paragraphedeliste"/>
+        <w:numPr>
+          <w:ilvl w:val="0"/>
+          <w:numId w:val="2"/>
+        </w:numPr>
+      </w:pPr>
+      <w:r>
+        <w:t>Une page pour consulter le résultat / note d’un questionnaire</w:t>
+      </w:r>
+    </w:p>
+    <w:p>
+      <w:pPr>
+        <w:pStyle w:val="Paragraphedeliste"/>
+        <w:numPr>
+          <w:ilvl w:val="0"/>
+          <w:numId w:val="2"/>
+        </w:numPr>
+      </w:pPr>
+      <w:r>
+        <w:t xml:space="preserve">Une page regroupant l’ensemble </w:t>
+      </w:r>
+      <w:r>
+        <w:t>des candidatures</w:t>
+      </w:r>
+      <w:r>
+        <w:t xml:space="preserve"> faite par un candidat (celui connecter) </w:t>
+      </w:r>
+    </w:p>
+    <w:p>
+      <w:pPr>
+        <w:pStyle w:val="Paragraphedeliste"/>
+        <w:ind w:left="1153"/>
+      </w:pPr>
+    </w:p>
+    <w:p>
+      <w:pPr>
+        <w:pStyle w:val="Titre3"/>
+        <w:numPr>
+          <w:ilvl w:val="2"/>
+          <w:numId w:val="1"/>
+        </w:numPr>
+      </w:pPr>
+      <w:r>
+        <w:t>Le c</w:t>
+      </w:r>
+      <w:r>
+        <w:t>réateur de questionnaires</w:t>
+      </w:r>
+    </w:p>
+    <w:p>
+      <w:r>
+        <w:tab/>
+      </w:r>
+    </w:p>
+    <w:p>
+      <w:pPr>
+        <w:contextualSpacing/>
+      </w:pPr>
+      <w:r>
+        <w:tab/>
+      </w:r>
+      <w:r>
+        <w:t>Le créateur de questionnaires est une page accessible pour les utilisateurs du type recruteur.</w:t>
+      </w:r>
+    </w:p>
+    <w:p>
+      <w:pPr>
+        <w:contextualSpacing/>
+      </w:pPr>
+      <w:r>
+        <w:t xml:space="preserve">Elle leur permet d’ajouté un ensemble de question à leur offre d’embauche. </w:t>
+      </w:r>
+      <w:r>
+        <w:t xml:space="preserve">Ces questions sont soit des QCM (question à choix multiple) soit des </w:t>
+      </w:r>
+      <w:proofErr w:type="gramStart"/>
+      <w:r>
+        <w:t>QCU(</w:t>
+      </w:r>
+      <w:proofErr w:type="gramEnd"/>
+      <w:r>
+        <w:t xml:space="preserve">question à choix unique), donc soit </w:t>
+      </w:r>
+      <w:proofErr w:type="spellStart"/>
+      <w:r>
+        <w:t>checkbox</w:t>
+      </w:r>
+      <w:proofErr w:type="spellEnd"/>
+      <w:r>
+        <w:t xml:space="preserve"> ou soit radio en HTML.</w:t>
+      </w:r>
+    </w:p>
+    <w:p/>
+    <w:p>
+      <w:r>
+        <w:t xml:space="preserve">Découpage en taches : </w:t>
+      </w:r>
+    </w:p>
+    <w:p>
+      <w:pPr>
+        <w:pStyle w:val="Paragraphedeliste"/>
+        <w:numPr>
+          <w:ilvl w:val="0"/>
+          <w:numId w:val="3"/>
+        </w:numPr>
+      </w:pPr>
+      <w:r>
+        <w:t>Réalisation du formulaire servant à créer une question.</w:t>
+      </w:r>
+    </w:p>
+    <w:p>
+      <w:pPr>
+        <w:pStyle w:val="Paragraphedeliste"/>
+        <w:numPr>
+          <w:ilvl w:val="0"/>
+          <w:numId w:val="3"/>
+        </w:numPr>
+      </w:pPr>
+      <w:r>
+        <w:t>Réalisation d’une page avec un drag and drop comportant deux zones :</w:t>
+      </w:r>
+    </w:p>
+    <w:p>
+      <w:pPr>
+        <w:pStyle w:val="Paragraphedeliste"/>
+      </w:pPr>
+      <w:r>
+        <w:tab/>
+        <w:t>1</w:t>
+      </w:r>
+      <w:r>
+        <w:rPr>
+          <w:vertAlign w:val="superscript"/>
+        </w:rPr>
+        <w:t>er</w:t>
+      </w:r>
+      <w:r>
+        <w:t xml:space="preserve"> pour attraper la question à ajouter (QCM ou QCU)</w:t>
+      </w:r>
+    </w:p>
+    <w:p>
+      <w:pPr>
+        <w:pStyle w:val="Paragraphedeliste"/>
+      </w:pPr>
+      <w:r>
+        <w:tab/>
+        <w:t>2</w:t>
+      </w:r>
+      <w:r>
+        <w:rPr>
+          <w:vertAlign w:val="superscript"/>
+        </w:rPr>
+        <w:t>ème</w:t>
+      </w:r>
+      <w:r>
+        <w:t xml:space="preserve"> qui contient toutes les questions</w:t>
+      </w:r>
+    </w:p>
+    <w:p>
+      <w:pPr>
+        <w:pStyle w:val="Paragraphedeliste"/>
+        <w:numPr>
+          <w:ilvl w:val="0"/>
+          <w:numId w:val="3"/>
+        </w:numPr>
+      </w:pPr>
+      <w:r>
+        <w:lastRenderedPageBreak/>
+        <w:t>Au moment du drop dans la 2</w:t>
+      </w:r>
+      <w:r>
+        <w:rPr>
+          <w:vertAlign w:val="superscript"/>
+        </w:rPr>
+        <w:t>ème</w:t>
+      </w:r>
+      <w:r>
+        <w:t xml:space="preserve"> zone ajouter un nouveau formulaire de création de question à la page.</w:t>
+      </w:r>
+    </w:p>
+    <w:p>
+      <w:pPr>
+        <w:pStyle w:val="Paragraphedeliste"/>
+        <w:numPr>
+          <w:ilvl w:val="0"/>
+          <w:numId w:val="3"/>
+        </w:numPr>
+      </w:pPr>
+      <w:r>
+        <w:t xml:space="preserve">Traitement </w:t>
+      </w:r>
+      <w:proofErr w:type="spellStart"/>
+      <w:r>
+        <w:t>php</w:t>
+      </w:r>
+      <w:proofErr w:type="spellEnd"/>
+      <w:r>
+        <w:t> :</w:t>
+      </w:r>
+      <w:r>
+        <w:t xml:space="preserve"> insertions dans la BD de l’ensemble des questions et réponses associées </w:t>
+      </w:r>
+    </w:p>
+    <w:p/>
+    <w:p>
+      <w:pPr>
+        <w:pStyle w:val="Titre4"/>
+      </w:pPr>
+      <w:r>
+        <w:t>Réalisation du formulaire servant à créer une question</w:t>
+      </w:r>
+    </w:p>
+    <w:p/>
+    <w:p>
+      <w:r>
+        <w:tab/>
+        <w:t>Formulaire simple fait en HTML, comparant les champs : Titre, Question et un nombre variable de réponse.</w:t>
+      </w:r>
+    </w:p>
+    <w:p>
+      <w:r>
+        <w:t xml:space="preserve">La capture ci-dessous montre le formulaire ce création d’une question : </w:t>
+      </w:r>
+    </w:p>
+    <w:p>
+      <w:pPr>
+        <w:jc w:val="both"/>
+      </w:pPr>
+      <w:r>
+        <w:rPr>
+          <w:noProof/>
+        </w:rPr>
+        <w:drawing>
+          <wp:anchor distT="0" distB="0" distL="114300" distR="114300" simplePos="0" relativeHeight="251658240" behindDoc="0" locked="0" layoutInCell="1" allowOverlap="1" wp14:anchorId="42F9ED47" wp14:editId="248D319B">
+            <wp:simplePos x="0" y="0"/>
+            <wp:positionH relativeFrom="column">
+              <wp:posOffset>-1252</wp:posOffset>
+            </wp:positionH>
+            <wp:positionV relativeFrom="paragraph">
+              <wp:posOffset>-283</wp:posOffset>
+            </wp:positionV>
+            <wp:extent cx="1800214" cy="843045"/>
+            <wp:effectExtent l="0" t="0" r="0" b="0"/>
+            <wp:wrapSquare wrapText="bothSides"/>
+            <wp:docPr id="1" name="Image 1"/>
+            <wp:cNvGraphicFramePr>
+              <a:graphicFrameLocks xmlns:a="http://schemas.openxmlformats.org/drawingml/2006/main" noChangeAspect="1"/>
+            </wp:cNvGraphicFramePr>
+            <a:graphic xmlns:a="http://schemas.openxmlformats.org/drawingml/2006/main">
+              <a:graphicData uri="http://schemas.openxmlformats.org/drawingml/2006/picture">
+                <pic:pic xmlns:pic="http://schemas.openxmlformats.org/drawingml/2006/picture">
+                  <pic:nvPicPr>
+                    <pic:cNvPr id="1" name=""/>
+                    <pic:cNvPicPr/>
+                  </pic:nvPicPr>
+                  <pic:blipFill>
+                    <a:blip r:embed="rId6" cstate="print">
+                      <a:extLst>
+                        <a:ext uri="{28A0092B-C50C-407E-A947-70E740481C1C}">
+                          <a14:useLocalDpi xmlns:a14="http://schemas.microsoft.com/office/drawing/2010/main" val="0"/>
+                        </a:ext>
+                      </a:extLst>
+                    </a:blip>
+                    <a:stretch>
+                      <a:fillRect/>
+                    </a:stretch>
+                  </pic:blipFill>
+                  <pic:spPr>
+                    <a:xfrm>
+                      <a:off x="0" y="0"/>
+                      <a:ext cx="1800214" cy="843045"/>
+                    </a:xfrm>
+                    <a:prstGeom prst="rect">
+                      <a:avLst/>
+                    </a:prstGeom>
+                  </pic:spPr>
+                </pic:pic>
+              </a:graphicData>
+            </a:graphic>
+          </wp:anchor>
+        </w:drawing>
+      </w:r>
+      <w:r>
+        <w:t>L’objectif</w:t>
+      </w:r>
+      <w:r>
+        <w:t xml:space="preserve"> est donc de pouvoir ajouter les réponse</w:t>
+      </w:r>
+      <w:r>
+        <w:t>s</w:t>
+      </w:r>
+      <w:r>
+        <w:t xml:space="preserve"> une à une en appuyant sur « Ajouter une réponse »</w:t>
+      </w:r>
+      <w:r>
+        <w:t xml:space="preserve">. On pourra indiquer si la réponse fait partie des bonnes réponses par la </w:t>
+      </w:r>
+      <w:proofErr w:type="spellStart"/>
+      <w:r>
+        <w:t>checkbox</w:t>
+      </w:r>
+      <w:proofErr w:type="spellEnd"/>
+      <w:r>
+        <w:t xml:space="preserve"> a sa droite.</w:t>
+      </w:r>
+    </w:p>
+    <w:p/>
+    <w:p>
+      <w:r>
+        <w:t>La première difficulté à donc était de pouvoir avoir un nombre de réponse variable.</w:t>
+      </w:r>
+    </w:p>
+    <w:p>
+      <w:pPr>
+        <w:jc w:val="both"/>
+        <w:rPr>
+          <w:i/>
+        </w:rPr>
+      </w:pPr>
+      <w:r>
+        <w:tab/>
+      </w:r>
+      <w:r>
+        <w:t xml:space="preserve">Première </w:t>
+      </w:r>
+      <w:r>
+        <w:t>solution</w:t>
+      </w:r>
+      <w:r>
+        <w:t xml:space="preserve"> : à chaque appuie sur le bouton on appelle une fonction JavaScript qui ajoute dans la « div n » la « réponse n » et la « div n+1 » et incrémente n. Problème de structure : toutes les réponses sont imbriquées les unes dans les autres.  </w:t>
+      </w:r>
+      <w:r>
+        <w:rPr>
+          <w:i/>
+        </w:rPr>
+        <w:t xml:space="preserve">On rappellera que </w:t>
+      </w:r>
+      <w:r>
+        <w:rPr>
+          <w:i/>
+        </w:rPr>
+        <w:t>mes connaissances</w:t>
+      </w:r>
+      <w:r>
+        <w:rPr>
+          <w:i/>
+        </w:rPr>
+        <w:t xml:space="preserve"> en J</w:t>
+      </w:r>
+      <w:r>
+        <w:rPr>
+          <w:i/>
+        </w:rPr>
+        <w:t>S à ce moment sont inexistantes.</w:t>
+      </w:r>
+    </w:p>
+    <w:p>
+      <w:pPr>
+        <w:jc w:val="both"/>
+      </w:pPr>
+      <w:r>
+        <w:rPr>
+          <w:i/>
+        </w:rPr>
+        <w:tab/>
+      </w:r>
+      <w:r>
+        <w:t>Deuxième</w:t>
+      </w:r>
+      <w:r>
+        <w:t xml:space="preserve"> solution </w:t>
+      </w:r>
+      <w:r>
+        <w:rPr>
+          <w:i/>
+        </w:rPr>
+        <w:t xml:space="preserve">: </w:t>
+      </w:r>
+      <w:r>
+        <w:rPr>
+          <w:i/>
+        </w:rPr>
+        <w:t xml:space="preserve">Suite </w:t>
+      </w:r>
+      <w:r>
+        <w:rPr>
+          <w:i/>
+        </w:rPr>
+        <w:t>à</w:t>
+      </w:r>
+      <w:r>
+        <w:rPr>
+          <w:i/>
+        </w:rPr>
+        <w:t xml:space="preserve"> quelque recherche et l’aide de Nicolas je découvre « </w:t>
+      </w:r>
+      <w:proofErr w:type="spellStart"/>
+      <w:proofErr w:type="gramStart"/>
+      <w:r>
+        <w:rPr>
+          <w:i/>
+        </w:rPr>
+        <w:t>element.innerHTML</w:t>
+      </w:r>
+      <w:proofErr w:type="spellEnd"/>
+      <w:proofErr w:type="gramEnd"/>
+      <w:r>
+        <w:rPr>
+          <w:i/>
+        </w:rPr>
+        <w:t> »</w:t>
+      </w:r>
+      <w:r>
+        <w:rPr>
+          <w:i/>
+        </w:rPr>
+        <w:t xml:space="preserve">. </w:t>
+      </w:r>
+      <w:r>
+        <w:t xml:space="preserve">Fonction JavaScript permettant de récupère le contenu HTML d’un élément. A l’aide </w:t>
+      </w:r>
+      <w:r>
+        <w:t>du « </w:t>
+      </w:r>
+      <w:proofErr w:type="spellStart"/>
+      <w:r>
+        <w:t>innerHTML</w:t>
+      </w:r>
+      <w:proofErr w:type="spellEnd"/>
+      <w:r>
+        <w:t> »</w:t>
+      </w:r>
+      <w:r>
+        <w:t xml:space="preserve"> on obtient une meilleure solution : on peut récupère le contenue de la « div réponse », y ajouter la nouvelle réponse et mettre à jour la « div réponse ».</w:t>
+      </w:r>
+      <w:r>
+        <w:t xml:space="preserve"> </w:t>
+      </w:r>
+      <w:proofErr w:type="gramStart"/>
+      <w:r>
+        <w:t>soit</w:t>
+      </w:r>
+      <w:proofErr w:type="gramEnd"/>
+      <w:r>
+        <w:t xml:space="preserve"> : </w:t>
+      </w:r>
+    </w:p>
+    <w:p>
+      <w:pPr>
+        <w:pBdr>
+          <w:top w:val="single" w:sz="4" w:space="1" w:color="auto"/>
+          <w:left w:val="single" w:sz="4" w:space="4" w:color="auto"/>
+          <w:bottom w:val="single" w:sz="4" w:space="1" w:color="auto"/>
+          <w:right w:val="single" w:sz="4" w:space="4" w:color="auto"/>
+          <w:between w:val="single" w:sz="4" w:space="1" w:color="auto"/>
+          <w:bar w:val="single" w:sz="4" w:color="auto"/>
+        </w:pBdr>
+        <w:jc w:val="both"/>
+      </w:pPr>
+      <w:proofErr w:type="spellStart"/>
+      <w:proofErr w:type="gramStart"/>
+      <w:r>
+        <w:rPr>
+          <w:i/>
+        </w:rPr>
+        <w:t>element.innerHTML</w:t>
+      </w:r>
+      <w:proofErr w:type="spellEnd"/>
+      <w:proofErr w:type="gramEnd"/>
+      <w:r>
+        <w:rPr>
+          <w:i/>
+        </w:rPr>
+        <w:t> </w:t>
+      </w:r>
+      <w:r>
+        <w:rPr>
+          <w:i/>
+        </w:rPr>
+        <w:t xml:space="preserve"> = </w:t>
+      </w:r>
+      <w:proofErr w:type="spellStart"/>
+      <w:r>
+        <w:rPr>
+          <w:i/>
+        </w:rPr>
+        <w:t>element.innerHTML</w:t>
+      </w:r>
+      <w:proofErr w:type="spellEnd"/>
+      <w:r>
+        <w:rPr>
+          <w:i/>
+        </w:rPr>
+        <w:t> </w:t>
+      </w:r>
+      <w:r>
+        <w:rPr>
+          <w:i/>
+        </w:rPr>
+        <w:t xml:space="preserve">+ </w:t>
+      </w:r>
+      <w:proofErr w:type="spellStart"/>
+      <w:r>
+        <w:rPr>
+          <w:i/>
+        </w:rPr>
+        <w:t>nouvelleQuestion</w:t>
+      </w:r>
+      <w:proofErr w:type="spellEnd"/>
+      <w:r>
+        <w:rPr>
+          <w:i/>
+        </w:rPr>
+        <w:t> ;</w:t>
+      </w:r>
+    </w:p>
+    <w:p>
+      <w:pPr>
+        <w:jc w:val="both"/>
+      </w:pPr>
+      <w:r>
+        <w:t>Avec c</w:t>
+      </w:r>
+      <w:r>
+        <w:t xml:space="preserve">ette solution on supprime le problème d’imbrication de la solution précédente. Mais, nouveau problème : à chaque ajout d’une nouvelle réponse on perd le contenue des réponses précédentes. En effet, </w:t>
+      </w:r>
+      <w:r>
+        <w:t>« </w:t>
+      </w:r>
+      <w:proofErr w:type="spellStart"/>
+      <w:r>
+        <w:t>innerHTML</w:t>
+      </w:r>
+      <w:proofErr w:type="spellEnd"/>
+      <w:r>
+        <w:t> »</w:t>
+      </w:r>
+      <w:r>
+        <w:t xml:space="preserve"> ne copie que la structure html sans le contenue. </w:t>
+      </w:r>
+    </w:p>
+    <w:p>
+      <w:pPr>
+        <w:jc w:val="both"/>
+      </w:pPr>
+      <w:r>
+        <w:t xml:space="preserve">Il faut donc faire </w:t>
+      </w:r>
+      <w:r>
+        <w:t>autrement…</w:t>
+      </w:r>
+    </w:p>
+    <w:p>
+      <w:pPr>
+        <w:jc w:val="both"/>
+        <w:rPr>
+          <w:i/>
+        </w:rPr>
+      </w:pPr>
+      <w:r>
+        <w:t xml:space="preserve">Solution finale : </w:t>
+      </w:r>
+      <w:r>
+        <w:rPr>
+          <w:i/>
+        </w:rPr>
+        <w:t xml:space="preserve">Suite </w:t>
+      </w:r>
+      <w:r>
+        <w:rPr>
+          <w:i/>
+        </w:rPr>
+        <w:t>à</w:t>
+      </w:r>
+      <w:r>
+        <w:rPr>
+          <w:i/>
+        </w:rPr>
+        <w:t xml:space="preserve"> </w:t>
+      </w:r>
+      <w:r>
+        <w:rPr>
+          <w:i/>
+        </w:rPr>
+        <w:t>des</w:t>
+      </w:r>
+      <w:r>
+        <w:rPr>
+          <w:i/>
+        </w:rPr>
+        <w:t xml:space="preserve"> recherche je découvre « </w:t>
+      </w:r>
+      <w:proofErr w:type="spellStart"/>
+      <w:proofErr w:type="gramStart"/>
+      <w:r>
+        <w:rPr>
+          <w:i/>
+        </w:rPr>
+        <w:t>element.</w:t>
+      </w:r>
+      <w:r>
+        <w:rPr>
+          <w:rFonts w:cstheme="minorHAnsi"/>
+          <w:color w:val="222222"/>
+          <w:shd w:val="clear" w:color="auto" w:fill="FFFFFF"/>
+        </w:rPr>
+        <w:t>appendChild</w:t>
+      </w:r>
+      <w:proofErr w:type="spellEnd"/>
+      <w:proofErr w:type="gramEnd"/>
+      <w:r>
+        <w:rPr>
+          <w:rFonts w:ascii="Consolas" w:hAnsi="Consolas"/>
+          <w:color w:val="222222"/>
+          <w:sz w:val="18"/>
+          <w:szCs w:val="18"/>
+          <w:shd w:val="clear" w:color="auto" w:fill="FFFFFF"/>
+        </w:rPr>
+        <w:t>()</w:t>
+      </w:r>
+      <w:r>
+        <w:rPr>
+          <w:i/>
+        </w:rPr>
+        <w:t>»</w:t>
+      </w:r>
+      <w:r>
+        <w:rPr>
+          <w:i/>
+        </w:rPr>
+        <w:t>.</w:t>
+      </w:r>
+      <w:r>
+        <w:rPr>
+          <w:i/>
+        </w:rPr>
+        <w:t xml:space="preserve"> Avec cette fonction on peut ajouter des éléments HTML à la fin de l’élément sélectionné. C’est exactement ce qu’on, on ajouter une nouvelle réponse à la « div réponse ». Soit :</w:t>
+      </w:r>
+    </w:p>
+    <w:p>
+      <w:pPr>
+        <w:pBdr>
+          <w:top w:val="single" w:sz="4" w:space="1" w:color="auto"/>
+          <w:left w:val="single" w:sz="4" w:space="4" w:color="auto"/>
+          <w:bottom w:val="single" w:sz="4" w:space="1" w:color="auto"/>
+          <w:right w:val="single" w:sz="4" w:space="4" w:color="auto"/>
+          <w:between w:val="single" w:sz="4" w:space="1" w:color="auto"/>
+          <w:bar w:val="single" w:sz="4" w:color="auto"/>
+        </w:pBdr>
+        <w:jc w:val="both"/>
+        <w:rPr>
+          <w:rFonts w:cstheme="minorHAnsi"/>
+          <w:i/>
+        </w:rPr>
+      </w:pPr>
+      <w:proofErr w:type="spellStart"/>
+      <w:proofErr w:type="gramStart"/>
+      <w:r>
+        <w:rPr>
+          <w:rFonts w:cstheme="minorHAnsi"/>
+          <w:i/>
+        </w:rPr>
+        <w:t>element.</w:t>
+      </w:r>
+      <w:r>
+        <w:rPr>
+          <w:rFonts w:cstheme="minorHAnsi"/>
+          <w:color w:val="222222"/>
+          <w:shd w:val="clear" w:color="auto" w:fill="FFFFFF"/>
+        </w:rPr>
+        <w:t>appendChild</w:t>
+      </w:r>
+      <w:proofErr w:type="spellEnd"/>
+      <w:proofErr w:type="gramEnd"/>
+      <w:r>
+        <w:rPr>
+          <w:rFonts w:cstheme="minorHAnsi"/>
+          <w:color w:val="222222"/>
+          <w:shd w:val="clear" w:color="auto" w:fill="FFFFFF"/>
+        </w:rPr>
+        <w:t>(</w:t>
+      </w:r>
+      <w:proofErr w:type="spellStart"/>
+      <w:r>
+        <w:rPr>
+          <w:rFonts w:cstheme="minorHAnsi"/>
+          <w:i/>
+        </w:rPr>
+        <w:t>nouvelleQuestion</w:t>
+      </w:r>
+      <w:proofErr w:type="spellEnd"/>
+      <w:r>
+        <w:rPr>
+          <w:rFonts w:cstheme="minorHAnsi"/>
+          <w:color w:val="222222"/>
+          <w:shd w:val="clear" w:color="auto" w:fill="FFFFFF"/>
+        </w:rPr>
         <w:t>)</w:t>
       </w:r>
       <w:r>
+        <w:rPr>
+          <w:rFonts w:cstheme="minorHAnsi"/>
+          <w:color w:val="222222"/>
+          <w:shd w:val="clear" w:color="auto" w:fill="FFFFFF"/>
+        </w:rPr>
+        <w:t> ;</w:t>
+      </w:r>
+    </w:p>
+    <w:p>
+      <w:pPr>
+        <w:jc w:val="both"/>
+      </w:pPr>
+      <w:r>
+        <w:t xml:space="preserve">Le formulaire de création d’une question est fonctionnel, reste à le rendre paramétrable pour qu’il s’adapte à la création d’un QCM ou QCU. La solution est triviale : passage en méthode GET du type de question et petit traitement </w:t>
+      </w:r>
+      <w:proofErr w:type="spellStart"/>
+      <w:r>
+        <w:t>php</w:t>
+      </w:r>
+      <w:proofErr w:type="spellEnd"/>
+      <w:r>
+        <w:t xml:space="preserve"> pour le choix entre </w:t>
+      </w:r>
+      <w:proofErr w:type="spellStart"/>
+      <w:r>
+        <w:t>checkbox</w:t>
+      </w:r>
+      <w:proofErr w:type="spellEnd"/>
+      <w:r>
+        <w:t xml:space="preserve"> et radio.  </w:t>
+      </w:r>
+    </w:p>
+    <w:p>
+      <w:pPr>
+        <w:jc w:val="both"/>
+      </w:pPr>
+    </w:p>
+    <w:p>
+      <w:pPr>
+        <w:jc w:val="both"/>
+      </w:pPr>
+    </w:p>
+    <w:p>
+      <w:pPr>
+        <w:pStyle w:val="Titre4"/>
+      </w:pPr>
+      <w:r>
+        <w:lastRenderedPageBreak/>
+        <w:t>Réalisation d</w:t>
+      </w:r>
+      <w:r>
+        <w:t>e la</w:t>
+      </w:r>
+      <w:r>
+        <w:t xml:space="preserve"> page </w:t>
+      </w:r>
+      <w:r>
+        <w:t xml:space="preserve">de création de questionnaire </w:t>
+      </w:r>
+      <w:r>
+        <w:t xml:space="preserve">avec un drag and drop </w:t>
+      </w:r>
+    </w:p>
+    <w:p/>
+    <w:p>
+      <w:pPr>
+        <w:jc w:val="both"/>
+      </w:pPr>
+    </w:p>
+    <w:p>
+      <w:r>
+        <w:t xml:space="preserve">   </w:t>
+      </w:r>
+    </w:p>
+    <w:p>
+      <w:r>
         <w:t xml:space="preserve"> </w:t>
       </w:r>
-      <w:r>
-        <w:t xml:space="preserve">: </w:t>
-      </w:r>
+    </w:p>
+    <w:p>
+      <w:pPr>
+        <w:pStyle w:val="Paragraphedeliste"/>
+      </w:pPr>
       <w:r>
         <w:t xml:space="preserve"> </w:t>
       </w:r>
-      <w:r>
-        <w:t>Objectif,</w:t>
-      </w:r>
-      <w:r>
-        <w:t xml:space="preserve"> </w:t>
-      </w:r>
-      <w:r>
-        <w:t>échec</w:t>
-      </w:r>
-      <w:r>
-        <w:t xml:space="preserve">, </w:t>
-      </w:r>
-      <w:r>
-        <w:t xml:space="preserve">choix et </w:t>
-      </w:r>
-      <w:r>
-        <w:t xml:space="preserve">solution, finalité </w:t>
-      </w:r>
-      <w:r>
-        <w:t>…</w:t>
-      </w:r>
+    </w:p>
+    <w:p>
+      <w:r>
+        <w:tab/>
+      </w:r>
+    </w:p>
+    <w:p>
+      <w:pPr>
+        <w:pStyle w:val="Paragraphedeliste"/>
+      </w:pPr>
+    </w:p>
+    <w:p>
+      <w:pPr>
+        <w:pStyle w:val="Paragraphedeliste"/>
+      </w:pPr>
     </w:p>
     <w:p>
       <w:pPr>
@@ -223,8 +1016,6 @@
     <w:p>
       <w:r>
         <w:tab/>
-      </w:r>
-      <w:r>
         <w:t>Description des taches réaliser (pages et fonctionnalité) :  Objectif, échec, choix et solution, finalité …</w:t>
       </w:r>
     </w:p>
@@ -260,6 +1051,7 @@
       </w:r>
     </w:p>
     <w:p/>
+    <w:bookmarkEnd w:id="0"/>
     <w:p/>
     <w:sectPr>
       <w:pgSz w:w="11906" w:h="16838"/>
@@ -274,6 +1066,119 @@
 <file path=word/numbering.xml><?xml version="1.0" encoding="utf-8"?>
 <w:numbering xmlns:wpc="http://schemas.microsoft.com/office/word/2010/wordprocessingCanvas" xmlns:cx="http://schemas.microsoft.com/office/drawing/2014/chartex" xmlns:cx1="http://schemas.microsoft.com/office/drawing/2015/9/8/chartex" xmlns:cx2="http://schemas.microsoft.com/office/drawing/2015/10/21/chartex" xmlns:cx3="http://schemas.microsoft.com/office/drawing/2016/5/9/chartex" xmlns:cx4="http://schemas.microsoft.com/office/drawing/2016/5/10/chartex" xmlns:cx5="http://schemas.microsoft.com/office/drawing/2016/5/11/chartex" xmlns:cx6="http://schemas.microsoft.com/office/drawing/2016/5/12/chartex" xmlns:cx7="http://schemas.microsoft.com/office/drawing/2016/5/13/chartex" xmlns:cx8="http://schemas.microsoft.com/office/drawing/2016/5/14/chartex" xmlns:mc="http://schemas.openxmlformats.org/markup-compatibility/2006" xmlns:aink="http://schemas.microsoft.com/office/drawing/2016/ink" xmlns:am3d="http://schemas.microsoft.com/office/drawing/2017/model3d" xmlns:o="urn:schemas-microsoft-com:office:office" xmlns:r="http://schemas.openxmlformats.org/officeDocument/2006/relationships" xmlns:m="http://schemas.openxmlformats.org/officeDocument/2006/math" xmlns:v="urn:schemas-microsoft-com:vml" xmlns:wp14="http://schemas.microsoft.com/office/word/2010/wordprocessingDrawing" xmlns:wp="http://schemas.openxmlformats.org/drawingml/2006/wordprocessingDrawing" xmlns:w10="urn:schemas-microsoft-com:office:word" xmlns:w="http://schemas.openxmlformats.org/wordprocessingml/2006/main" xmlns:w14="http://schemas.microsoft.com/office/word/2010/wordml" xmlns:w15="http://schemas.microsoft.com/office/word/2012/wordml" xmlns:w16cid="http://schemas.microsoft.com/office/word/2016/wordml/cid" xmlns:w16se="http://schemas.microsoft.com/office/word/2015/wordml/symex" xmlns:wpg="http://schemas.microsoft.com/office/word/2010/wordprocessingGroup" xmlns:wpi="http://schemas.microsoft.com/office/word/2010/wordprocessingInk" xmlns:wne="http://schemas.microsoft.com/office/word/2006/wordml" xmlns:wps="http://schemas.microsoft.com/office/word/2010/wordprocessingShape" mc:Ignorable="w14 w15 w16se w16cid wp14">
   <w:abstractNum w:abstractNumId="0" w15:restartNumberingAfterBreak="0">
+    <w:nsid w:val="0AF75A42"/>
+    <w:multiLevelType w:val="hybridMultilevel"/>
+    <w:tmpl w:val="223CB268"/>
+    <w:lvl w:ilvl="0" w:tplc="040C0001">
+      <w:start w:val="1"/>
+      <w:numFmt w:val="bullet"/>
+      <w:lvlText w:val=""/>
+      <w:lvlJc w:val="left"/>
+      <w:pPr>
+        <w:ind w:left="720" w:hanging="360"/>
+      </w:pPr>
+      <w:rPr>
+        <w:rFonts w:ascii="Symbol" w:hAnsi="Symbol" w:hint="default"/>
+      </w:rPr>
+    </w:lvl>
+    <w:lvl w:ilvl="1" w:tplc="040C0003" w:tentative="1">
+      <w:start w:val="1"/>
+      <w:numFmt w:val="bullet"/>
+      <w:lvlText w:val="o"/>
+      <w:lvlJc w:val="left"/>
+      <w:pPr>
+        <w:ind w:left="1440" w:hanging="360"/>
+      </w:pPr>
+      <w:rPr>
+        <w:rFonts w:ascii="Courier New" w:hAnsi="Courier New" w:cs="Courier New" w:hint="default"/>
+      </w:rPr>
+    </w:lvl>
+    <w:lvl w:ilvl="2" w:tplc="040C0005" w:tentative="1">
+      <w:start w:val="1"/>
+      <w:numFmt w:val="bullet"/>
+      <w:lvlText w:val=""/>
+      <w:lvlJc w:val="left"/>
+      <w:pPr>
+        <w:ind w:left="2160" w:hanging="360"/>
+      </w:pPr>
+      <w:rPr>
+        <w:rFonts w:ascii="Wingdings" w:hAnsi="Wingdings" w:hint="default"/>
+      </w:rPr>
+    </w:lvl>
+    <w:lvl w:ilvl="3" w:tplc="040C0001" w:tentative="1">
+      <w:start w:val="1"/>
+      <w:numFmt w:val="bullet"/>
+      <w:lvlText w:val=""/>
+      <w:lvlJc w:val="left"/>
+      <w:pPr>
+        <w:ind w:left="2880" w:hanging="360"/>
+      </w:pPr>
+      <w:rPr>
+        <w:rFonts w:ascii="Symbol" w:hAnsi="Symbol" w:hint="default"/>
+      </w:rPr>
+    </w:lvl>
+    <w:lvl w:ilvl="4" w:tplc="040C0003" w:tentative="1">
+      <w:start w:val="1"/>
+      <w:numFmt w:val="bullet"/>
+      <w:lvlText w:val="o"/>
+      <w:lvlJc w:val="left"/>
+      <w:pPr>
+        <w:ind w:left="3600" w:hanging="360"/>
+      </w:pPr>
+      <w:rPr>
+        <w:rFonts w:ascii="Courier New" w:hAnsi="Courier New" w:cs="Courier New" w:hint="default"/>
+      </w:rPr>
+    </w:lvl>
+    <w:lvl w:ilvl="5" w:tplc="040C0005" w:tentative="1">
+      <w:start w:val="1"/>
+      <w:numFmt w:val="bullet"/>
+      <w:lvlText w:val=""/>
+      <w:lvlJc w:val="left"/>
+      <w:pPr>
+        <w:ind w:left="4320" w:hanging="360"/>
+      </w:pPr>
+      <w:rPr>
+        <w:rFonts w:ascii="Wingdings" w:hAnsi="Wingdings" w:hint="default"/>
+      </w:rPr>
+    </w:lvl>
+    <w:lvl w:ilvl="6" w:tplc="040C0001" w:tentative="1">
+      <w:start w:val="1"/>
+      <w:numFmt w:val="bullet"/>
+      <w:lvlText w:val=""/>
+      <w:lvlJc w:val="left"/>
+      <w:pPr>
+        <w:ind w:left="5040" w:hanging="360"/>
+      </w:pPr>
+      <w:rPr>
+        <w:rFonts w:ascii="Symbol" w:hAnsi="Symbol" w:hint="default"/>
+      </w:rPr>
+    </w:lvl>
+    <w:lvl w:ilvl="7" w:tplc="040C0003" w:tentative="1">
+      <w:start w:val="1"/>
+      <w:numFmt w:val="bullet"/>
+      <w:lvlText w:val="o"/>
+      <w:lvlJc w:val="left"/>
+      <w:pPr>
+        <w:ind w:left="5760" w:hanging="360"/>
+      </w:pPr>
+      <w:rPr>
+        <w:rFonts w:ascii="Courier New" w:hAnsi="Courier New" w:cs="Courier New" w:hint="default"/>
+      </w:rPr>
+    </w:lvl>
+    <w:lvl w:ilvl="8" w:tplc="040C0005" w:tentative="1">
+      <w:start w:val="1"/>
+      <w:numFmt w:val="bullet"/>
+      <w:lvlText w:val=""/>
+      <w:lvlJc w:val="left"/>
+      <w:pPr>
+        <w:ind w:left="6480" w:hanging="360"/>
+      </w:pPr>
+      <w:rPr>
+        <w:rFonts w:ascii="Wingdings" w:hAnsi="Wingdings" w:hint="default"/>
+      </w:rPr>
+    </w:lvl>
+  </w:abstractNum>
+  <w:abstractNum w:abstractNumId="1" w15:restartNumberingAfterBreak="0">
     <w:nsid w:val="362E4DB4"/>
     <w:multiLevelType w:val="multilevel"/>
     <w:tmpl w:val="5CB64C60"/>
@@ -386,7 +1291,126 @@
       </w:rPr>
     </w:lvl>
   </w:abstractNum>
+  <w:abstractNum w:abstractNumId="2" w15:restartNumberingAfterBreak="0">
+    <w:nsid w:val="4D0B61D1"/>
+    <w:multiLevelType w:val="hybridMultilevel"/>
+    <w:tmpl w:val="A6AA5F32"/>
+    <w:lvl w:ilvl="0" w:tplc="040C0001">
+      <w:start w:val="1"/>
+      <w:numFmt w:val="bullet"/>
+      <w:lvlText w:val=""/>
+      <w:lvlJc w:val="left"/>
+      <w:pPr>
+        <w:ind w:left="1153" w:hanging="360"/>
+      </w:pPr>
+      <w:rPr>
+        <w:rFonts w:ascii="Symbol" w:hAnsi="Symbol" w:hint="default"/>
+      </w:rPr>
+    </w:lvl>
+    <w:lvl w:ilvl="1" w:tplc="040C0003" w:tentative="1">
+      <w:start w:val="1"/>
+      <w:numFmt w:val="bullet"/>
+      <w:lvlText w:val="o"/>
+      <w:lvlJc w:val="left"/>
+      <w:pPr>
+        <w:ind w:left="1873" w:hanging="360"/>
+      </w:pPr>
+      <w:rPr>
+        <w:rFonts w:ascii="Courier New" w:hAnsi="Courier New" w:cs="Courier New" w:hint="default"/>
+      </w:rPr>
+    </w:lvl>
+    <w:lvl w:ilvl="2" w:tplc="040C0005" w:tentative="1">
+      <w:start w:val="1"/>
+      <w:numFmt w:val="bullet"/>
+      <w:lvlText w:val=""/>
+      <w:lvlJc w:val="left"/>
+      <w:pPr>
+        <w:ind w:left="2593" w:hanging="360"/>
+      </w:pPr>
+      <w:rPr>
+        <w:rFonts w:ascii="Wingdings" w:hAnsi="Wingdings" w:hint="default"/>
+      </w:rPr>
+    </w:lvl>
+    <w:lvl w:ilvl="3" w:tplc="040C0001" w:tentative="1">
+      <w:start w:val="1"/>
+      <w:numFmt w:val="bullet"/>
+      <w:lvlText w:val=""/>
+      <w:lvlJc w:val="left"/>
+      <w:pPr>
+        <w:ind w:left="3313" w:hanging="360"/>
+      </w:pPr>
+      <w:rPr>
+        <w:rFonts w:ascii="Symbol" w:hAnsi="Symbol" w:hint="default"/>
+      </w:rPr>
+    </w:lvl>
+    <w:lvl w:ilvl="4" w:tplc="040C0003" w:tentative="1">
+      <w:start w:val="1"/>
+      <w:numFmt w:val="bullet"/>
+      <w:lvlText w:val="o"/>
+      <w:lvlJc w:val="left"/>
+      <w:pPr>
+        <w:ind w:left="4033" w:hanging="360"/>
+      </w:pPr>
+      <w:rPr>
+        <w:rFonts w:ascii="Courier New" w:hAnsi="Courier New" w:cs="Courier New" w:hint="default"/>
+      </w:rPr>
+    </w:lvl>
+    <w:lvl w:ilvl="5" w:tplc="040C0005" w:tentative="1">
+      <w:start w:val="1"/>
+      <w:numFmt w:val="bullet"/>
+      <w:lvlText w:val=""/>
+      <w:lvlJc w:val="left"/>
+      <w:pPr>
+        <w:ind w:left="4753" w:hanging="360"/>
+      </w:pPr>
+      <w:rPr>
+        <w:rFonts w:ascii="Wingdings" w:hAnsi="Wingdings" w:hint="default"/>
+      </w:rPr>
+    </w:lvl>
+    <w:lvl w:ilvl="6" w:tplc="040C0001" w:tentative="1">
+      <w:start w:val="1"/>
+      <w:numFmt w:val="bullet"/>
+      <w:lvlText w:val=""/>
+      <w:lvlJc w:val="left"/>
+      <w:pPr>
+        <w:ind w:left="5473" w:hanging="360"/>
+      </w:pPr>
+      <w:rPr>
+        <w:rFonts w:ascii="Symbol" w:hAnsi="Symbol" w:hint="default"/>
+      </w:rPr>
+    </w:lvl>
+    <w:lvl w:ilvl="7" w:tplc="040C0003" w:tentative="1">
+      <w:start w:val="1"/>
+      <w:numFmt w:val="bullet"/>
+      <w:lvlText w:val="o"/>
+      <w:lvlJc w:val="left"/>
+      <w:pPr>
+        <w:ind w:left="6193" w:hanging="360"/>
+      </w:pPr>
+      <w:rPr>
+        <w:rFonts w:ascii="Courier New" w:hAnsi="Courier New" w:cs="Courier New" w:hint="default"/>
+      </w:rPr>
+    </w:lvl>
+    <w:lvl w:ilvl="8" w:tplc="040C0005" w:tentative="1">
+      <w:start w:val="1"/>
+      <w:numFmt w:val="bullet"/>
+      <w:lvlText w:val=""/>
+      <w:lvlJc w:val="left"/>
+      <w:pPr>
+        <w:ind w:left="6913" w:hanging="360"/>
+      </w:pPr>
+      <w:rPr>
+        <w:rFonts w:ascii="Wingdings" w:hAnsi="Wingdings" w:hint="default"/>
+      </w:rPr>
+    </w:lvl>
+  </w:abstractNum>
   <w:num w:numId="1">
+    <w:abstractNumId w:val="1"/>
+  </w:num>
+  <w:num w:numId="2">
+    <w:abstractNumId w:val="2"/>
+  </w:num>
+  <w:num w:numId="3">
     <w:abstractNumId w:val="0"/>
   </w:num>
 </w:numbering>
@@ -833,6 +1857,50 @@
       <w:szCs w:val="26"/>
     </w:rPr>
   </w:style>
+  <w:style w:type="paragraph" w:styleId="Titre3">
+    <w:name w:val="heading 3"/>
+    <w:basedOn w:val="Normal"/>
+    <w:next w:val="Normal"/>
+    <w:link w:val="Titre3Car"/>
+    <w:uiPriority w:val="9"/>
+    <w:unhideWhenUsed/>
+    <w:qFormat/>
+    <w:rsid w:val="00DF2B8A"/>
+    <w:pPr>
+      <w:keepNext/>
+      <w:keepLines/>
+      <w:spacing w:before="40" w:after="0"/>
+      <w:outlineLvl w:val="2"/>
+    </w:pPr>
+    <w:rPr>
+      <w:rFonts w:asciiTheme="majorHAnsi" w:eastAsiaTheme="majorEastAsia" w:hAnsiTheme="majorHAnsi" w:cstheme="majorBidi"/>
+      <w:color w:val="1F3763" w:themeColor="accent1" w:themeShade="7F"/>
+      <w:sz w:val="24"/>
+      <w:szCs w:val="24"/>
+    </w:rPr>
+  </w:style>
+  <w:style w:type="paragraph" w:styleId="Titre4">
+    <w:name w:val="heading 4"/>
+    <w:basedOn w:val="Normal"/>
+    <w:next w:val="Normal"/>
+    <w:link w:val="Titre4Car"/>
+    <w:uiPriority w:val="9"/>
+    <w:unhideWhenUsed/>
+    <w:qFormat/>
+    <w:rsid w:val="003572C8"/>
+    <w:pPr>
+      <w:keepNext/>
+      <w:keepLines/>
+      <w:spacing w:before="40" w:after="0"/>
+      <w:outlineLvl w:val="3"/>
+    </w:pPr>
+    <w:rPr>
+      <w:rFonts w:asciiTheme="majorHAnsi" w:eastAsiaTheme="majorEastAsia" w:hAnsiTheme="majorHAnsi" w:cstheme="majorBidi"/>
+      <w:i/>
+      <w:iCs/>
+      <w:color w:val="2F5496" w:themeColor="accent1" w:themeShade="BF"/>
+    </w:rPr>
+  </w:style>
   <w:style w:type="character" w:default="1" w:styleId="Policepardfaut">
     <w:name w:val="Default Paragraph Font"/>
     <w:uiPriority w:val="1"/>
@@ -896,6 +1964,32 @@
       <w:ind w:left="720"/>
       <w:contextualSpacing/>
     </w:pPr>
+  </w:style>
+  <w:style w:type="character" w:customStyle="1" w:styleId="Titre3Car">
+    <w:name w:val="Titre 3 Car"/>
+    <w:basedOn w:val="Policepardfaut"/>
+    <w:link w:val="Titre3"/>
+    <w:uiPriority w:val="9"/>
+    <w:rsid w:val="00DF2B8A"/>
+    <w:rPr>
+      <w:rFonts w:asciiTheme="majorHAnsi" w:eastAsiaTheme="majorEastAsia" w:hAnsiTheme="majorHAnsi" w:cstheme="majorBidi"/>
+      <w:color w:val="1F3763" w:themeColor="accent1" w:themeShade="7F"/>
+      <w:sz w:val="24"/>
+      <w:szCs w:val="24"/>
+    </w:rPr>
+  </w:style>
+  <w:style w:type="character" w:customStyle="1" w:styleId="Titre4Car">
+    <w:name w:val="Titre 4 Car"/>
+    <w:basedOn w:val="Policepardfaut"/>
+    <w:link w:val="Titre4"/>
+    <w:uiPriority w:val="9"/>
+    <w:rsid w:val="003572C8"/>
+    <w:rPr>
+      <w:rFonts w:asciiTheme="majorHAnsi" w:eastAsiaTheme="majorEastAsia" w:hAnsiTheme="majorHAnsi" w:cstheme="majorBidi"/>
+      <w:i/>
+      <w:iCs/>
+      <w:color w:val="2F5496" w:themeColor="accent1" w:themeShade="BF"/>
+    </w:rPr>
   </w:style>
 </w:styles>
 </file>
@@ -1193,4 +2287,16 @@
     </a:ext>
   </a:extLst>
 </a:theme>
+</file>
+
+<file path=customXml/item1.xml><?xml version="1.0" encoding="utf-8"?>
+<b:Sources xmlns:b="http://schemas.openxmlformats.org/officeDocument/2006/bibliography" xmlns="http://schemas.openxmlformats.org/officeDocument/2006/bibliography" SelectedStyle="\APASixthEditionOfficeOnline.xsl" StyleName="APA" Version="6"/>
+</file>
+
+<file path=customXml/itemProps1.xml><?xml version="1.0" encoding="utf-8"?>
+<ds:datastoreItem xmlns:ds="http://schemas.openxmlformats.org/officeDocument/2006/customXml" ds:itemID="{BC65B070-70ED-479B-BB7A-9969371AB955}">
+  <ds:schemaRefs>
+    <ds:schemaRef ds:uri="http://schemas.openxmlformats.org/officeDocument/2006/bibliography"/>
+  </ds:schemaRefs>
+</ds:datastoreItem>
 </file>
</xml_diff>